<commit_message>
end of week commit
end of week commit to master
</commit_message>
<xml_diff>
--- a/2_tables.docx
+++ b/2_tables.docx
@@ -119,10 +119,10 @@
                   <v:path o:extrusionok="f" gradientshapeok="t" o:connecttype="rect"/>
                   <o:lock v:ext="edit" aspectratio="t"/>
                 </v:shapetype>
-                <v:shape id="_x0000_i1051" type="#_x0000_t75" style="width:7.1pt;height:12.2pt" o:ole="">
+                <v:shape id="_x0000_i1025" type="#_x0000_t75" style="width:6.85pt;height:12pt" o:ole="">
                   <v:imagedata r:id="rId7" o:title=""/>
                 </v:shape>
-                <o:OLEObject Type="Embed" ProgID="Equation.DSMT4" ShapeID="_x0000_i1051" DrawAspect="Content" ObjectID="_1499065304" r:id="rId8"/>
+                <o:OLEObject Type="Embed" ProgID="Equation.DSMT4" ShapeID="_x0000_i1025" DrawAspect="Content" ObjectID="_1499260219" r:id="rId8"/>
               </w:object>
             </w:r>
             <w:r>
@@ -168,10 +168,10 @@
                 <w:position w:val="-6"/>
               </w:rPr>
               <w:object w:dxaOrig="200" w:dyaOrig="220" w14:anchorId="37EA9F98">
-                <v:shape id="_x0000_i1052" type="#_x0000_t75" style="width:9.85pt;height:11pt" o:ole="">
+                <v:shape id="_x0000_i1026" type="#_x0000_t75" style="width:9.45pt;height:11.15pt" o:ole="">
                   <v:imagedata r:id="rId9" o:title=""/>
                 </v:shape>
-                <o:OLEObject Type="Embed" ProgID="Equation.DSMT4" ShapeID="_x0000_i1052" DrawAspect="Content" ObjectID="_1499065305" r:id="rId10"/>
+                <o:OLEObject Type="Embed" ProgID="Equation.DSMT4" ShapeID="_x0000_i1026" DrawAspect="Content" ObjectID="_1499260220" r:id="rId10"/>
               </w:object>
             </w:r>
             <w:r>
@@ -220,10 +220,10 @@
                 <w:position w:val="-6"/>
               </w:rPr>
               <w:object w:dxaOrig="200" w:dyaOrig="220" w14:anchorId="0C768259">
-                <v:shape id="_x0000_i1053" type="#_x0000_t75" style="width:9.85pt;height:11pt" o:ole="">
+                <v:shape id="_x0000_i1027" type="#_x0000_t75" style="width:9.45pt;height:11.15pt" o:ole="">
                   <v:imagedata r:id="rId11" o:title=""/>
                 </v:shape>
-                <o:OLEObject Type="Embed" ProgID="Equation.DSMT4" ShapeID="_x0000_i1053" DrawAspect="Content" ObjectID="_1499065306" r:id="rId12"/>
+                <o:OLEObject Type="Embed" ProgID="Equation.DSMT4" ShapeID="_x0000_i1027" DrawAspect="Content" ObjectID="_1499260221" r:id="rId12"/>
               </w:object>
             </w:r>
             <w:r>
@@ -272,10 +272,10 @@
                 <w:position w:val="-10"/>
               </w:rPr>
               <w:object w:dxaOrig="200" w:dyaOrig="300" w14:anchorId="117A75DE">
-                <v:shape id="_x0000_i1054" type="#_x0000_t75" style="width:9.85pt;height:14.95pt" o:ole="">
+                <v:shape id="_x0000_i1028" type="#_x0000_t75" style="width:9.45pt;height:14.55pt" o:ole="">
                   <v:imagedata r:id="rId13" o:title=""/>
                 </v:shape>
-                <o:OLEObject Type="Embed" ProgID="Equation.DSMT4" ShapeID="_x0000_i1054" DrawAspect="Content" ObjectID="_1499065307" r:id="rId14"/>
+                <o:OLEObject Type="Embed" ProgID="Equation.DSMT4" ShapeID="_x0000_i1028" DrawAspect="Content" ObjectID="_1499260222" r:id="rId14"/>
               </w:object>
             </w:r>
             <w:r>
@@ -355,10 +355,10 @@
                 <w:position w:val="-4"/>
               </w:rPr>
               <w:object w:dxaOrig="240" w:dyaOrig="260">
-                <v:shape id="_x0000_i1050" type="#_x0000_t75" style="width:12.2pt;height:13pt" o:ole="">
+                <v:shape id="_x0000_i1029" type="#_x0000_t75" style="width:12pt;height:12.85pt" o:ole="">
                   <v:imagedata r:id="rId15" o:title=""/>
                 </v:shape>
-                <o:OLEObject Type="Embed" ProgID="Equation.DSMT4" ShapeID="_x0000_i1050" DrawAspect="Content" ObjectID="_1499065308" r:id="rId16"/>
+                <o:OLEObject Type="Embed" ProgID="Equation.DSMT4" ShapeID="_x0000_i1029" DrawAspect="Content" ObjectID="_1499260223" r:id="rId16"/>
               </w:object>
             </w:r>
             <w:r>
@@ -438,10 +438,10 @@
                 <w:position w:val="-4"/>
               </w:rPr>
               <w:object w:dxaOrig="380" w:dyaOrig="260">
-                <v:shape id="_x0000_i1049" type="#_x0000_t75" style="width:18.9pt;height:13pt" o:ole="">
+                <v:shape id="_x0000_i1030" type="#_x0000_t75" style="width:18.85pt;height:12.85pt" o:ole="">
                   <v:imagedata r:id="rId17" o:title=""/>
                 </v:shape>
-                <o:OLEObject Type="Embed" ProgID="Equation.DSMT4" ShapeID="_x0000_i1049" DrawAspect="Content" ObjectID="_1499065309" r:id="rId18"/>
+                <o:OLEObject Type="Embed" ProgID="Equation.DSMT4" ShapeID="_x0000_i1030" DrawAspect="Content" ObjectID="_1499260224" r:id="rId18"/>
               </w:object>
             </w:r>
             <w:r>
@@ -549,10 +549,10 @@
                 <w:position w:val="-4"/>
               </w:rPr>
               <w:object w:dxaOrig="520" w:dyaOrig="260">
-                <v:shape id="_x0000_i1048" type="#_x0000_t75" style="width:25.95pt;height:13pt" o:ole="">
+                <v:shape id="_x0000_i1031" type="#_x0000_t75" style="width:25.7pt;height:12.85pt" o:ole="">
                   <v:imagedata r:id="rId19" o:title=""/>
                 </v:shape>
-                <o:OLEObject Type="Embed" ProgID="Equation.DSMT4" ShapeID="_x0000_i1048" DrawAspect="Content" ObjectID="_1499065310" r:id="rId20"/>
+                <o:OLEObject Type="Embed" ProgID="Equation.DSMT4" ShapeID="_x0000_i1031" DrawAspect="Content" ObjectID="_1499260225" r:id="rId20"/>
               </w:object>
             </w:r>
             <w:r>
@@ -646,10 +646,10 @@
                 <w:position w:val="-6"/>
               </w:rPr>
               <w:object w:dxaOrig="220" w:dyaOrig="279">
-                <v:shape id="_x0000_i1047" type="#_x0000_t75" style="width:11pt;height:13.75pt" o:ole="">
+                <v:shape id="_x0000_i1032" type="#_x0000_t75" style="width:11.15pt;height:13.7pt" o:ole="">
                   <v:imagedata r:id="rId21" o:title=""/>
                 </v:shape>
-                <o:OLEObject Type="Embed" ProgID="Equation.DSMT4" ShapeID="_x0000_i1047" DrawAspect="Content" ObjectID="_1499065311" r:id="rId22"/>
+                <o:OLEObject Type="Embed" ProgID="Equation.DSMT4" ShapeID="_x0000_i1032" DrawAspect="Content" ObjectID="_1499260226" r:id="rId22"/>
               </w:object>
             </w:r>
             <w:r>
@@ -741,10 +741,10 @@
                 <w:position w:val="-6"/>
               </w:rPr>
               <w:object w:dxaOrig="360" w:dyaOrig="279">
-                <v:shape id="_x0000_i1046" type="#_x0000_t75" style="width:18.1pt;height:13.75pt" o:ole="">
+                <v:shape id="_x0000_i1033" type="#_x0000_t75" style="width:18pt;height:13.7pt" o:ole="">
                   <v:imagedata r:id="rId23" o:title=""/>
                 </v:shape>
-                <o:OLEObject Type="Embed" ProgID="Equation.DSMT4" ShapeID="_x0000_i1046" DrawAspect="Content" ObjectID="_1499065312" r:id="rId24"/>
+                <o:OLEObject Type="Embed" ProgID="Equation.DSMT4" ShapeID="_x0000_i1033" DrawAspect="Content" ObjectID="_1499260227" r:id="rId24"/>
               </w:object>
             </w:r>
             <w:r>
@@ -824,10 +824,10 @@
                 <w:position w:val="-6"/>
               </w:rPr>
               <w:object w:dxaOrig="380" w:dyaOrig="279">
-                <v:shape id="_x0000_i1045" type="#_x0000_t75" style="width:18.9pt;height:13.75pt" o:ole="">
+                <v:shape id="_x0000_i1034" type="#_x0000_t75" style="width:18.85pt;height:13.7pt" o:ole="">
                   <v:imagedata r:id="rId25" o:title=""/>
                 </v:shape>
-                <o:OLEObject Type="Embed" ProgID="Equation.DSMT4" ShapeID="_x0000_i1045" DrawAspect="Content" ObjectID="_1499065313" r:id="rId26"/>
+                <o:OLEObject Type="Embed" ProgID="Equation.DSMT4" ShapeID="_x0000_i1034" DrawAspect="Content" ObjectID="_1499260228" r:id="rId26"/>
               </w:object>
             </w:r>
             <w:r>
@@ -913,10 +913,10 @@
                 <w:position w:val="-4"/>
               </w:rPr>
               <w:object w:dxaOrig="240" w:dyaOrig="260">
-                <v:shape id="_x0000_i1044" type="#_x0000_t75" style="width:12.2pt;height:13pt" o:ole="">
+                <v:shape id="_x0000_i1035" type="#_x0000_t75" style="width:12pt;height:12.85pt" o:ole="">
                   <v:imagedata r:id="rId27" o:title=""/>
                 </v:shape>
-                <o:OLEObject Type="Embed" ProgID="Equation.DSMT4" ShapeID="_x0000_i1044" DrawAspect="Content" ObjectID="_1499065314" r:id="rId28"/>
+                <o:OLEObject Type="Embed" ProgID="Equation.DSMT4" ShapeID="_x0000_i1035" DrawAspect="Content" ObjectID="_1499260229" r:id="rId28"/>
               </w:object>
             </w:r>
             <w:r>
@@ -996,10 +996,10 @@
                 <w:position w:val="-4"/>
               </w:rPr>
               <w:object w:dxaOrig="240" w:dyaOrig="260">
-                <v:shape id="_x0000_i1043" type="#_x0000_t75" style="width:12.2pt;height:13pt" o:ole="">
+                <v:shape id="_x0000_i1036" type="#_x0000_t75" style="width:12pt;height:12.85pt" o:ole="">
                   <v:imagedata r:id="rId29" o:title=""/>
                 </v:shape>
-                <o:OLEObject Type="Embed" ProgID="Equation.DSMT4" ShapeID="_x0000_i1043" DrawAspect="Content" ObjectID="_1499065315" r:id="rId30"/>
+                <o:OLEObject Type="Embed" ProgID="Equation.DSMT4" ShapeID="_x0000_i1036" DrawAspect="Content" ObjectID="_1499260230" r:id="rId30"/>
               </w:object>
             </w:r>
             <w:r>
@@ -1035,10 +1035,10 @@
                 <w:position w:val="-4"/>
               </w:rPr>
               <w:object w:dxaOrig="260" w:dyaOrig="260">
-                <v:shape id="_x0000_i1041" type="#_x0000_t75" style="width:13pt;height:13pt" o:ole="">
+                <v:shape id="_x0000_i1037" type="#_x0000_t75" style="width:12.85pt;height:12.85pt" o:ole="">
                   <v:imagedata r:id="rId31" o:title=""/>
                 </v:shape>
-                <o:OLEObject Type="Embed" ProgID="Equation.DSMT4" ShapeID="_x0000_i1041" DrawAspect="Content" ObjectID="_1499065316" r:id="rId32"/>
+                <o:OLEObject Type="Embed" ProgID="Equation.DSMT4" ShapeID="_x0000_i1037" DrawAspect="Content" ObjectID="_1499260231" r:id="rId32"/>
               </w:object>
             </w:r>
             <w:r>
@@ -1074,10 +1074,10 @@
                 <w:position w:val="-4"/>
               </w:rPr>
               <w:object w:dxaOrig="220" w:dyaOrig="260">
-                <v:shape id="_x0000_i1042" type="#_x0000_t75" style="width:11pt;height:13pt" o:ole="">
+                <v:shape id="_x0000_i1038" type="#_x0000_t75" style="width:11.15pt;height:12.85pt" o:ole="">
                   <v:imagedata r:id="rId33" o:title=""/>
                 </v:shape>
-                <o:OLEObject Type="Embed" ProgID="Equation.DSMT4" ShapeID="_x0000_i1042" DrawAspect="Content" ObjectID="_1499065317" r:id="rId34"/>
+                <o:OLEObject Type="Embed" ProgID="Equation.DSMT4" ShapeID="_x0000_i1038" DrawAspect="Content" ObjectID="_1499260232" r:id="rId34"/>
               </w:object>
             </w:r>
             <w:r>
@@ -1094,10 +1094,7 @@
               <w:pStyle w:val="NoSpacing"/>
             </w:pPr>
             <w:r>
-              <w:t>Yearlings (Y):  pallid sturgeon hatched in a hatchery setting and reared for 10–12 months and released back in</w:t>
-            </w:r>
-            <w:r>
-              <w:t xml:space="preserve">to the Missouri River System.  </w:t>
+              <w:t xml:space="preserve">Yearlings (Y):  pallid sturgeon hatched in a hatchery setting and reared for 10–12 months and released back into the Missouri River System.  </w:t>
             </w:r>
           </w:p>
         </w:tc>
@@ -1330,10 +1327,10 @@
                 <w:position w:val="-12"/>
               </w:rPr>
               <w:object w:dxaOrig="279" w:dyaOrig="360">
-                <v:shape id="_x0000_i1025" type="#_x0000_t75" style="width:13.75pt;height:18.1pt" o:ole="">
+                <v:shape id="_x0000_i1039" type="#_x0000_t75" style="width:13.7pt;height:18pt" o:ole="">
                   <v:imagedata r:id="rId35" o:title=""/>
                 </v:shape>
-                <o:OLEObject Type="Embed" ProgID="Equation.DSMT4" ShapeID="_x0000_i1025" DrawAspect="Content" ObjectID="_1499065318" r:id="rId36"/>
+                <o:OLEObject Type="Embed" ProgID="Equation.DSMT4" ShapeID="_x0000_i1039" DrawAspect="Content" ObjectID="_1499260233" r:id="rId36"/>
               </w:object>
             </w:r>
             <w:r>
@@ -1421,14 +1418,12 @@
                 <w:position w:val="-12"/>
               </w:rPr>
               <w:object w:dxaOrig="260" w:dyaOrig="360">
-                <v:shape id="_x0000_i1026" type="#_x0000_t75" style="width:13pt;height:18.1pt" o:ole="">
+                <v:shape id="_x0000_i1040" type="#_x0000_t75" style="width:12.85pt;height:18pt" o:ole="">
                   <v:imagedata r:id="rId37" o:title=""/>
                 </v:shape>
-                <o:OLEObject Type="Embed" ProgID="Equation.DSMT4" ShapeID="_x0000_i1026" DrawAspect="Content" ObjectID="_1499065319" r:id="rId38"/>
+                <o:OLEObject Type="Embed" ProgID="Equation.DSMT4" ShapeID="_x0000_i1040" DrawAspect="Content" ObjectID="_1499260234" r:id="rId38"/>
               </w:object>
             </w:r>
-            <w:bookmarkStart w:id="0" w:name="_GoBack"/>
-            <w:bookmarkEnd w:id="0"/>
           </w:p>
         </w:tc>
         <w:tc>
@@ -1514,10 +1509,10 @@
                 <w:position w:val="-12"/>
               </w:rPr>
               <w:object w:dxaOrig="279" w:dyaOrig="360">
-                <v:shape id="_x0000_i1027" type="#_x0000_t75" style="width:13.75pt;height:18.1pt" o:ole="">
+                <v:shape id="_x0000_i1041" type="#_x0000_t75" style="width:13.7pt;height:18pt" o:ole="">
                   <v:imagedata r:id="rId39" o:title=""/>
                 </v:shape>
-                <o:OLEObject Type="Embed" ProgID="Equation.DSMT4" ShapeID="_x0000_i1027" DrawAspect="Content" ObjectID="_1499065320" r:id="rId40"/>
+                <o:OLEObject Type="Embed" ProgID="Equation.DSMT4" ShapeID="_x0000_i1041" DrawAspect="Content" ObjectID="_1499260235" r:id="rId40"/>
               </w:object>
             </w:r>
           </w:p>
@@ -1608,10 +1603,10 @@
                 <w:position w:val="-12"/>
               </w:rPr>
               <w:object w:dxaOrig="279" w:dyaOrig="360">
-                <v:shape id="_x0000_i1028" type="#_x0000_t75" style="width:13.75pt;height:18.1pt" o:ole="">
+                <v:shape id="_x0000_i1042" type="#_x0000_t75" style="width:13.7pt;height:18pt" o:ole="">
                   <v:imagedata r:id="rId41" o:title=""/>
                 </v:shape>
-                <o:OLEObject Type="Embed" ProgID="Equation.DSMT4" ShapeID="_x0000_i1028" DrawAspect="Content" ObjectID="_1499065321" r:id="rId42"/>
+                <o:OLEObject Type="Embed" ProgID="Equation.DSMT4" ShapeID="_x0000_i1042" DrawAspect="Content" ObjectID="_1499260236" r:id="rId42"/>
               </w:object>
             </w:r>
           </w:p>
@@ -1695,10 +1690,10 @@
                 <w:position w:val="-12"/>
               </w:rPr>
               <w:object w:dxaOrig="279" w:dyaOrig="360">
-                <v:shape id="_x0000_i1029" type="#_x0000_t75" style="width:13.75pt;height:18.1pt" o:ole="">
+                <v:shape id="_x0000_i1043" type="#_x0000_t75" style="width:13.7pt;height:18pt" o:ole="">
                   <v:imagedata r:id="rId43" o:title=""/>
                 </v:shape>
-                <o:OLEObject Type="Embed" ProgID="Equation.DSMT4" ShapeID="_x0000_i1029" DrawAspect="Content" ObjectID="_1499065322" r:id="rId44"/>
+                <o:OLEObject Type="Embed" ProgID="Equation.DSMT4" ShapeID="_x0000_i1043" DrawAspect="Content" ObjectID="_1499260237" r:id="rId44"/>
               </w:object>
             </w:r>
           </w:p>
@@ -1822,10 +1817,10 @@
                 <w:position w:val="-12"/>
               </w:rPr>
               <w:object w:dxaOrig="380" w:dyaOrig="360">
-                <v:shape id="_x0000_i1030" type="#_x0000_t75" style="width:18.9pt;height:18.1pt" o:ole="">
+                <v:shape id="_x0000_i1044" type="#_x0000_t75" style="width:18.85pt;height:18pt" o:ole="">
                   <v:imagedata r:id="rId45" o:title=""/>
                 </v:shape>
-                <o:OLEObject Type="Embed" ProgID="Equation.DSMT4" ShapeID="_x0000_i1030" DrawAspect="Content" ObjectID="_1499065323" r:id="rId46"/>
+                <o:OLEObject Type="Embed" ProgID="Equation.DSMT4" ShapeID="_x0000_i1044" DrawAspect="Content" ObjectID="_1499260238" r:id="rId46"/>
               </w:object>
             </w:r>
             <w:r>
@@ -1914,10 +1909,10 @@
                 <w:position w:val="-14"/>
               </w:rPr>
               <w:object w:dxaOrig="600" w:dyaOrig="380">
-                <v:shape id="_x0000_i1032" type="#_x0000_t75" style="width:29.9pt;height:18.9pt" o:ole="">
+                <v:shape id="_x0000_i1045" type="#_x0000_t75" style="width:30pt;height:18.85pt" o:ole="">
                   <v:imagedata r:id="rId47" o:title=""/>
                 </v:shape>
-                <o:OLEObject Type="Embed" ProgID="Equation.DSMT4" ShapeID="_x0000_i1032" DrawAspect="Content" ObjectID="_1499065324" r:id="rId48"/>
+                <o:OLEObject Type="Embed" ProgID="Equation.DSMT4" ShapeID="_x0000_i1045" DrawAspect="Content" ObjectID="_1499260239" r:id="rId48"/>
               </w:object>
             </w:r>
             <w:r>
@@ -2006,10 +2001,10 @@
                 <w:szCs w:val="24"/>
               </w:rPr>
               <w:object w:dxaOrig="460" w:dyaOrig="360">
-                <v:shape id="_x0000_i1055" type="#_x0000_t75" style="width:22.8pt;height:18.1pt" o:ole="">
+                <v:shape id="_x0000_i1046" type="#_x0000_t75" style="width:23.15pt;height:18pt" o:ole="">
                   <v:imagedata r:id="rId49" o:title=""/>
                 </v:shape>
-                <o:OLEObject Type="Embed" ProgID="Equation.DSMT4" ShapeID="_x0000_i1055" DrawAspect="Content" ObjectID="_1499065325" r:id="rId50"/>
+                <o:OLEObject Type="Embed" ProgID="Equation.DSMT4" ShapeID="_x0000_i1046" DrawAspect="Content" ObjectID="_1499260240" r:id="rId50"/>
               </w:object>
             </w:r>
             <w:r>
@@ -2124,10 +2119,10 @@
                 <w:szCs w:val="24"/>
               </w:rPr>
               <w:object w:dxaOrig="700" w:dyaOrig="380">
-                <v:shape id="_x0000_i1031" type="#_x0000_t75" style="width:35pt;height:18.9pt" o:ole="">
+                <v:shape id="_x0000_i1047" type="#_x0000_t75" style="width:35.15pt;height:18.85pt" o:ole="">
                   <v:imagedata r:id="rId51" o:title=""/>
                 </v:shape>
-                <o:OLEObject Type="Embed" ProgID="Equation.DSMT4" ShapeID="_x0000_i1031" DrawAspect="Content" ObjectID="_1499065326" r:id="rId52"/>
+                <o:OLEObject Type="Embed" ProgID="Equation.DSMT4" ShapeID="_x0000_i1047" DrawAspect="Content" ObjectID="_1499260241" r:id="rId52"/>
               </w:object>
             </w:r>
             <w:r>
@@ -2182,10 +2177,10 @@
                 <w:szCs w:val="24"/>
               </w:rPr>
               <w:object w:dxaOrig="920" w:dyaOrig="279">
-                <v:shape id="_x0000_i1033" type="#_x0000_t75" style="width:46.05pt;height:13.75pt" o:ole="">
+                <v:shape id="_x0000_i1048" type="#_x0000_t75" style="width:46.3pt;height:13.7pt" o:ole="">
                   <v:imagedata r:id="rId53" o:title=""/>
                 </v:shape>
-                <o:OLEObject Type="Embed" ProgID="Equation.DSMT4" ShapeID="_x0000_i1033" DrawAspect="Content" ObjectID="_1499065327" r:id="rId54"/>
+                <o:OLEObject Type="Embed" ProgID="Equation.DSMT4" ShapeID="_x0000_i1048" DrawAspect="Content" ObjectID="_1499260242" r:id="rId54"/>
               </w:object>
             </w:r>
             <w:r>
@@ -2208,10 +2203,10 @@
                 <w:szCs w:val="24"/>
               </w:rPr>
               <w:object w:dxaOrig="820" w:dyaOrig="279">
-                <v:shape id="_x0000_i1034" type="#_x0000_t75" style="width:40.9pt;height:13.75pt" o:ole="">
+                <v:shape id="_x0000_i1049" type="#_x0000_t75" style="width:41.15pt;height:13.7pt" o:ole="">
                   <v:imagedata r:id="rId55" o:title=""/>
                 </v:shape>
-                <o:OLEObject Type="Embed" ProgID="Equation.DSMT4" ShapeID="_x0000_i1034" DrawAspect="Content" ObjectID="_1499065328" r:id="rId56"/>
+                <o:OLEObject Type="Embed" ProgID="Equation.DSMT4" ShapeID="_x0000_i1049" DrawAspect="Content" ObjectID="_1499260243" r:id="rId56"/>
               </w:object>
             </w:r>
             <w:r>
@@ -2311,10 +2306,10 @@
                 <w:position w:val="-12"/>
               </w:rPr>
               <w:object w:dxaOrig="279" w:dyaOrig="360" w14:anchorId="0DEA0A3F">
-                <v:shape id="_x0000_i1040" type="#_x0000_t75" style="width:13.75pt;height:18.1pt" o:ole="">
+                <v:shape id="_x0000_i1050" type="#_x0000_t75" style="width:13.7pt;height:18pt" o:ole="">
                   <v:imagedata r:id="rId57" o:title=""/>
                 </v:shape>
-                <o:OLEObject Type="Embed" ProgID="Equation.DSMT4" ShapeID="_x0000_i1040" DrawAspect="Content" ObjectID="_1499065329" r:id="rId58"/>
+                <o:OLEObject Type="Embed" ProgID="Equation.DSMT4" ShapeID="_x0000_i1050" DrawAspect="Content" ObjectID="_1499260244" r:id="rId58"/>
               </w:object>
             </w:r>
           </w:p>
@@ -2396,10 +2391,10 @@
                 <w:szCs w:val="24"/>
               </w:rPr>
               <w:object w:dxaOrig="240" w:dyaOrig="220">
-                <v:shape id="_x0000_i1035" type="#_x0000_t75" style="width:12.2pt;height:11pt" o:ole="">
+                <v:shape id="_x0000_i1051" type="#_x0000_t75" style="width:12pt;height:11.15pt" o:ole="">
                   <v:imagedata r:id="rId59" o:title=""/>
                 </v:shape>
-                <o:OLEObject Type="Embed" ProgID="Equation.DSMT4" ShapeID="_x0000_i1035" DrawAspect="Content" ObjectID="_1499065330" r:id="rId60"/>
+                <o:OLEObject Type="Embed" ProgID="Equation.DSMT4" ShapeID="_x0000_i1051" DrawAspect="Content" ObjectID="_1499260245" r:id="rId60"/>
               </w:object>
             </w:r>
             <w:r>
@@ -2514,10 +2509,10 @@
                 <w:szCs w:val="24"/>
               </w:rPr>
               <w:object w:dxaOrig="240" w:dyaOrig="320">
-                <v:shape id="_x0000_i1036" type="#_x0000_t75" style="width:12.2pt;height:16.15pt" o:ole="">
+                <v:shape id="_x0000_i1052" type="#_x0000_t75" style="width:12pt;height:16.3pt" o:ole="">
                   <v:imagedata r:id="rId61" o:title=""/>
                 </v:shape>
-                <o:OLEObject Type="Embed" ProgID="Equation.DSMT4" ShapeID="_x0000_i1036" DrawAspect="Content" ObjectID="_1499065331" r:id="rId62"/>
+                <o:OLEObject Type="Embed" ProgID="Equation.DSMT4" ShapeID="_x0000_i1052" DrawAspect="Content" ObjectID="_1499260246" r:id="rId62"/>
               </w:object>
             </w:r>
             <w:r>
@@ -2663,10 +2658,10 @@
                 <w:szCs w:val="24"/>
               </w:rPr>
               <w:object w:dxaOrig="460" w:dyaOrig="360">
-                <v:shape id="_x0000_i1037" type="#_x0000_t75" style="width:22.8pt;height:18.1pt" o:ole="">
+                <v:shape id="_x0000_i1053" type="#_x0000_t75" style="width:23.15pt;height:18pt" o:ole="">
                   <v:imagedata r:id="rId63" o:title=""/>
                 </v:shape>
-                <o:OLEObject Type="Embed" ProgID="Equation.DSMT4" ShapeID="_x0000_i1037" DrawAspect="Content" ObjectID="_1499065332" r:id="rId64"/>
+                <o:OLEObject Type="Embed" ProgID="Equation.DSMT4" ShapeID="_x0000_i1053" DrawAspect="Content" ObjectID="_1499260247" r:id="rId64"/>
               </w:object>
             </w:r>
             <w:r>
@@ -2787,10 +2782,10 @@
                 <w:szCs w:val="24"/>
               </w:rPr>
               <w:object w:dxaOrig="200" w:dyaOrig="279">
-                <v:shape id="_x0000_i1038" type="#_x0000_t75" style="width:9.85pt;height:13.75pt" o:ole="">
+                <v:shape id="_x0000_i1054" type="#_x0000_t75" style="width:9.45pt;height:13.7pt" o:ole="">
                   <v:imagedata r:id="rId65" o:title=""/>
                 </v:shape>
-                <o:OLEObject Type="Embed" ProgID="Equation.DSMT4" ShapeID="_x0000_i1038" DrawAspect="Content" ObjectID="_1499065333" r:id="rId66"/>
+                <o:OLEObject Type="Embed" ProgID="Equation.DSMT4" ShapeID="_x0000_i1054" DrawAspect="Content" ObjectID="_1499260248" r:id="rId66"/>
               </w:object>
             </w:r>
             <w:r>
@@ -2913,10 +2908,10 @@
                 <w:szCs w:val="24"/>
               </w:rPr>
               <w:object w:dxaOrig="220" w:dyaOrig="360">
-                <v:shape id="_x0000_i1039" type="#_x0000_t75" style="width:11pt;height:18.1pt" o:ole="">
+                <v:shape id="_x0000_i1055" type="#_x0000_t75" style="width:11.15pt;height:18pt" o:ole="">
                   <v:imagedata r:id="rId67" o:title=""/>
                 </v:shape>
-                <o:OLEObject Type="Embed" ProgID="Equation.DSMT4" ShapeID="_x0000_i1039" DrawAspect="Content" ObjectID="_1499065334" r:id="rId68"/>
+                <o:OLEObject Type="Embed" ProgID="Equation.DSMT4" ShapeID="_x0000_i1055" DrawAspect="Content" ObjectID="_1499260249" r:id="rId68"/>
               </w:object>
             </w:r>
             <w:r>
@@ -3107,669 +3102,11 @@
       <w:pPr>
         <w:pStyle w:val="NoSpacing"/>
         <w:rPr>
-          <w:rFonts w:ascii="Courier" w:hAnsi="Courier"/>
           <w:szCs w:val="24"/>
         </w:rPr>
       </w:pPr>
-      <w:r>
-        <w:rPr>
-          <w:rFonts w:ascii="Courier" w:hAnsi="Courier"/>
-          <w:szCs w:val="24"/>
-        </w:rPr>
-        <w:t># MATURITY FUNCTION</w:t>
-      </w:r>
-      <w:r>
-        <w:rPr>
-          <w:rFonts w:ascii="Courier" w:hAnsi="Courier"/>
-          <w:szCs w:val="24"/>
-        </w:rPr>
-        <w:t xml:space="preserve"> R TO SP</w:t>
-      </w:r>
-    </w:p>
-    <w:p>
-      <w:pPr>
-        <w:pStyle w:val="NoSpacing"/>
-        <w:rPr>
-          <w:rFonts w:ascii="Courier" w:hAnsi="Courier"/>
-          <w:szCs w:val="24"/>
-        </w:rPr>
-      </w:pPr>
-      <w:proofErr w:type="spellStart"/>
-      <w:proofErr w:type="gramStart"/>
-      <w:r>
-        <w:rPr>
-          <w:rFonts w:ascii="Courier" w:hAnsi="Courier"/>
-          <w:szCs w:val="24"/>
-        </w:rPr>
-        <w:t>yr</w:t>
-      </w:r>
-      <w:proofErr w:type="spellEnd"/>
-      <w:proofErr w:type="gramEnd"/>
-      <w:r>
-        <w:rPr>
-          <w:rFonts w:ascii="Courier" w:hAnsi="Courier"/>
-          <w:szCs w:val="24"/>
-        </w:rPr>
-        <w:t>&lt;-</w:t>
-      </w:r>
-      <w:proofErr w:type="spellStart"/>
-      <w:r>
-        <w:rPr>
-          <w:rFonts w:ascii="Courier" w:hAnsi="Courier"/>
-          <w:szCs w:val="24"/>
-        </w:rPr>
-        <w:t>seq</w:t>
-      </w:r>
-      <w:proofErr w:type="spellEnd"/>
-      <w:r>
-        <w:rPr>
-          <w:rFonts w:ascii="Courier" w:hAnsi="Courier"/>
-          <w:szCs w:val="24"/>
-        </w:rPr>
-        <w:t>(0,5,0.1)</w:t>
-      </w:r>
-    </w:p>
-    <w:p>
-      <w:pPr>
-        <w:pStyle w:val="NoSpacing"/>
-        <w:rPr>
-          <w:rFonts w:ascii="Courier" w:hAnsi="Courier"/>
-          <w:szCs w:val="24"/>
-        </w:rPr>
-      </w:pPr>
-      <w:r>
-        <w:rPr>
-          <w:rFonts w:ascii="Courier" w:hAnsi="Courier"/>
-          <w:szCs w:val="24"/>
-        </w:rPr>
-        <w:lastRenderedPageBreak/>
-        <w:t>b0&lt;- 2 # value of 0.5</w:t>
-      </w:r>
-    </w:p>
-    <w:p>
-      <w:pPr>
-        <w:pStyle w:val="NoSpacing"/>
-        <w:rPr>
-          <w:rFonts w:ascii="Courier" w:hAnsi="Courier"/>
-          <w:szCs w:val="24"/>
-        </w:rPr>
-      </w:pPr>
-      <w:r>
-        <w:rPr>
-          <w:rFonts w:ascii="Courier" w:hAnsi="Courier"/>
-          <w:szCs w:val="24"/>
-        </w:rPr>
-        <w:t>b1=2 # steepness</w:t>
-      </w:r>
-    </w:p>
-    <w:p>
-      <w:pPr>
-        <w:pStyle w:val="NoSpacing"/>
-        <w:rPr>
-          <w:rFonts w:ascii="Courier" w:hAnsi="Courier"/>
-          <w:szCs w:val="24"/>
-        </w:rPr>
-      </w:pPr>
-      <w:r>
-        <w:rPr>
-          <w:rFonts w:ascii="Courier" w:hAnsi="Courier"/>
-          <w:szCs w:val="24"/>
-        </w:rPr>
-        <w:t>y&lt;- b0+b1*</w:t>
-      </w:r>
-      <w:proofErr w:type="spellStart"/>
-      <w:r>
-        <w:rPr>
-          <w:rFonts w:ascii="Courier" w:hAnsi="Courier"/>
-          <w:szCs w:val="24"/>
-        </w:rPr>
-        <w:t>yr</w:t>
-      </w:r>
-      <w:proofErr w:type="spellEnd"/>
-    </w:p>
-    <w:p>
-      <w:pPr>
-        <w:pStyle w:val="NoSpacing"/>
-        <w:rPr>
-          <w:rFonts w:ascii="Courier" w:hAnsi="Courier"/>
-          <w:szCs w:val="24"/>
-        </w:rPr>
-      </w:pPr>
-      <w:r>
-        <w:rPr>
-          <w:rFonts w:ascii="Courier" w:hAnsi="Courier"/>
-          <w:szCs w:val="24"/>
-        </w:rPr>
-        <w:t xml:space="preserve">p&lt;- </w:t>
-      </w:r>
-      <w:proofErr w:type="spellStart"/>
-      <w:r>
-        <w:rPr>
-          <w:rFonts w:ascii="Courier" w:hAnsi="Courier"/>
-          <w:szCs w:val="24"/>
-        </w:rPr>
-        <w:t>exp</w:t>
-      </w:r>
-      <w:proofErr w:type="spellEnd"/>
-      <w:r>
-        <w:rPr>
-          <w:rFonts w:ascii="Courier" w:hAnsi="Courier"/>
-          <w:szCs w:val="24"/>
-        </w:rPr>
-        <w:t>(y)</w:t>
-      </w:r>
-      <w:proofErr w:type="gramStart"/>
-      <w:r>
-        <w:rPr>
-          <w:rFonts w:ascii="Courier" w:hAnsi="Courier"/>
-          <w:szCs w:val="24"/>
-        </w:rPr>
-        <w:t>/(</w:t>
-      </w:r>
-      <w:proofErr w:type="gramEnd"/>
-      <w:r>
-        <w:rPr>
-          <w:rFonts w:ascii="Courier" w:hAnsi="Courier"/>
-          <w:szCs w:val="24"/>
-        </w:rPr>
-        <w:t>1+exp(y))</w:t>
-      </w:r>
-    </w:p>
-    <w:p>
-      <w:pPr>
-        <w:pStyle w:val="NoSpacing"/>
-        <w:rPr>
-          <w:rFonts w:ascii="Courier" w:hAnsi="Courier"/>
-          <w:szCs w:val="24"/>
-        </w:rPr>
-      </w:pPr>
-      <w:r>
-        <w:rPr>
-          <w:rFonts w:ascii="Courier" w:hAnsi="Courier"/>
-          <w:szCs w:val="24"/>
-        </w:rPr>
-        <w:t>p&lt;-1</w:t>
-      </w:r>
-      <w:proofErr w:type="gramStart"/>
-      <w:r>
-        <w:rPr>
-          <w:rFonts w:ascii="Courier" w:hAnsi="Courier"/>
-          <w:szCs w:val="24"/>
-        </w:rPr>
-        <w:t>/(</w:t>
-      </w:r>
-      <w:proofErr w:type="gramEnd"/>
-      <w:r>
-        <w:rPr>
-          <w:rFonts w:ascii="Courier" w:hAnsi="Courier"/>
-          <w:szCs w:val="24"/>
-        </w:rPr>
-        <w:t>1+exp(-b1*(yr-b0)))</w:t>
-      </w:r>
-    </w:p>
-    <w:p>
-      <w:pPr>
-        <w:pStyle w:val="NoSpacing"/>
-        <w:rPr>
-          <w:rFonts w:ascii="Courier" w:hAnsi="Courier"/>
-          <w:szCs w:val="24"/>
-        </w:rPr>
-      </w:pPr>
-      <w:proofErr w:type="gramStart"/>
-      <w:r>
-        <w:rPr>
-          <w:rFonts w:ascii="Courier" w:hAnsi="Courier"/>
-          <w:szCs w:val="24"/>
-        </w:rPr>
-        <w:t>plot(</w:t>
-      </w:r>
-      <w:proofErr w:type="spellStart"/>
-      <w:proofErr w:type="gramEnd"/>
-      <w:r>
-        <w:rPr>
-          <w:rFonts w:ascii="Courier" w:hAnsi="Courier"/>
-          <w:szCs w:val="24"/>
-        </w:rPr>
-        <w:t>yrs,p,type</w:t>
-      </w:r>
-      <w:proofErr w:type="spellEnd"/>
-      <w:r>
-        <w:rPr>
-          <w:rFonts w:ascii="Courier" w:hAnsi="Courier"/>
-          <w:szCs w:val="24"/>
-        </w:rPr>
-        <w:t>='l')</w:t>
-      </w:r>
-    </w:p>
-    <w:p>
-      <w:pPr>
-        <w:pStyle w:val="NoSpacing"/>
-        <w:rPr>
-          <w:rFonts w:ascii="Courier" w:hAnsi="Courier"/>
-          <w:szCs w:val="24"/>
-        </w:rPr>
-      </w:pPr>
-    </w:p>
-    <w:p>
-      <w:pPr>
-        <w:pStyle w:val="NoSpacing"/>
-        <w:rPr>
-          <w:rFonts w:ascii="Courier" w:hAnsi="Courier"/>
-          <w:szCs w:val="24"/>
-        </w:rPr>
-      </w:pPr>
-    </w:p>
-    <w:p>
-      <w:pPr>
-        <w:pStyle w:val="NoSpacing"/>
-        <w:rPr>
-          <w:rFonts w:ascii="Courier" w:hAnsi="Courier"/>
-          <w:szCs w:val="24"/>
-        </w:rPr>
-      </w:pPr>
-      <w:r>
-        <w:rPr>
-          <w:rFonts w:ascii="Courier" w:hAnsi="Courier"/>
-          <w:szCs w:val="24"/>
-        </w:rPr>
-        <w:t># MATURITY FUNCTION J TO A</w:t>
-      </w:r>
-    </w:p>
-    <w:p>
-      <w:pPr>
-        <w:pStyle w:val="NoSpacing"/>
-        <w:rPr>
-          <w:rFonts w:ascii="Courier" w:hAnsi="Courier"/>
-          <w:szCs w:val="24"/>
-        </w:rPr>
-      </w:pPr>
-      <w:proofErr w:type="spellStart"/>
-      <w:proofErr w:type="gramStart"/>
-      <w:r>
-        <w:rPr>
-          <w:rFonts w:ascii="Courier" w:hAnsi="Courier"/>
-          <w:szCs w:val="24"/>
-        </w:rPr>
-        <w:t>yr</w:t>
-      </w:r>
-      <w:proofErr w:type="spellEnd"/>
-      <w:proofErr w:type="gramEnd"/>
-      <w:r>
-        <w:rPr>
-          <w:rFonts w:ascii="Courier" w:hAnsi="Courier"/>
-          <w:szCs w:val="24"/>
-        </w:rPr>
-        <w:t>&lt;-</w:t>
-      </w:r>
-      <w:proofErr w:type="spellStart"/>
-      <w:r>
-        <w:rPr>
-          <w:rFonts w:ascii="Courier" w:hAnsi="Courier"/>
-          <w:szCs w:val="24"/>
-        </w:rPr>
-        <w:t>seq</w:t>
-      </w:r>
-      <w:proofErr w:type="spellEnd"/>
-      <w:r>
-        <w:rPr>
-          <w:rFonts w:ascii="Courier" w:hAnsi="Courier"/>
-          <w:szCs w:val="24"/>
-        </w:rPr>
-        <w:t>(0,10,0.1)</w:t>
-      </w:r>
-    </w:p>
-    <w:p>
-      <w:pPr>
-        <w:pStyle w:val="NoSpacing"/>
-        <w:rPr>
-          <w:rFonts w:ascii="Courier" w:hAnsi="Courier"/>
-          <w:szCs w:val="24"/>
-        </w:rPr>
-      </w:pPr>
-      <w:r>
-        <w:rPr>
-          <w:rFonts w:ascii="Courier" w:hAnsi="Courier"/>
-          <w:szCs w:val="24"/>
-        </w:rPr>
-        <w:t># SOLVE FOR LOGISTIC GIVEN MID POINT AND 99% MATURE</w:t>
-      </w:r>
-    </w:p>
-    <w:p>
-      <w:pPr>
-        <w:pStyle w:val="NoSpacing"/>
-        <w:rPr>
-          <w:rFonts w:ascii="Courier" w:hAnsi="Courier"/>
-          <w:szCs w:val="24"/>
-        </w:rPr>
-      </w:pPr>
-      <w:proofErr w:type="spellStart"/>
-      <w:proofErr w:type="gramStart"/>
-      <w:r>
-        <w:rPr>
-          <w:rFonts w:ascii="Courier" w:hAnsi="Courier"/>
-          <w:szCs w:val="24"/>
-        </w:rPr>
-        <w:t>fn</w:t>
-      </w:r>
-      <w:proofErr w:type="spellEnd"/>
-      <w:proofErr w:type="gramEnd"/>
-      <w:r>
-        <w:rPr>
-          <w:rFonts w:ascii="Courier" w:hAnsi="Courier"/>
-          <w:szCs w:val="24"/>
-        </w:rPr>
-        <w:t>&lt;- function(b1, b0,high)</w:t>
-      </w:r>
-    </w:p>
-    <w:p>
-      <w:pPr>
-        <w:pStyle w:val="NoSpacing"/>
-        <w:rPr>
-          <w:rFonts w:ascii="Courier" w:hAnsi="Courier"/>
-          <w:szCs w:val="24"/>
-        </w:rPr>
-      </w:pPr>
-      <w:r>
-        <w:rPr>
-          <w:rFonts w:ascii="Courier" w:hAnsi="Courier"/>
-          <w:szCs w:val="24"/>
-        </w:rPr>
-        <w:tab/>
-        <w:t>{</w:t>
-      </w:r>
-    </w:p>
-    <w:p>
-      <w:pPr>
-        <w:pStyle w:val="NoSpacing"/>
-        <w:rPr>
-          <w:rFonts w:ascii="Courier" w:hAnsi="Courier"/>
-          <w:szCs w:val="24"/>
-        </w:rPr>
-      </w:pPr>
-      <w:r>
-        <w:rPr>
-          <w:rFonts w:ascii="Courier" w:hAnsi="Courier"/>
-          <w:szCs w:val="24"/>
-        </w:rPr>
-        <w:tab/>
-        <w:t>(1</w:t>
-      </w:r>
-      <w:proofErr w:type="gramStart"/>
-      <w:r>
-        <w:rPr>
-          <w:rFonts w:ascii="Courier" w:hAnsi="Courier"/>
-          <w:szCs w:val="24"/>
-        </w:rPr>
-        <w:t>/(</w:t>
-      </w:r>
-      <w:proofErr w:type="gramEnd"/>
-      <w:r>
-        <w:rPr>
-          <w:rFonts w:ascii="Courier" w:hAnsi="Courier"/>
-          <w:szCs w:val="24"/>
-        </w:rPr>
-        <w:t>1+exp(-b1*(high-b0))))-0.99</w:t>
-      </w:r>
-    </w:p>
-    <w:p>
-      <w:pPr>
-        <w:pStyle w:val="NoSpacing"/>
-        <w:rPr>
-          <w:rFonts w:ascii="Courier" w:hAnsi="Courier"/>
-          <w:szCs w:val="24"/>
-        </w:rPr>
-      </w:pPr>
-      <w:r>
-        <w:rPr>
-          <w:rFonts w:ascii="Courier" w:hAnsi="Courier"/>
-          <w:szCs w:val="24"/>
-        </w:rPr>
-        <w:tab/>
-        <w:t>}</w:t>
-      </w:r>
-    </w:p>
-    <w:p>
-      <w:pPr>
-        <w:pStyle w:val="NoSpacing"/>
-        <w:rPr>
-          <w:rFonts w:ascii="Courier" w:hAnsi="Courier"/>
-          <w:szCs w:val="24"/>
-        </w:rPr>
-      </w:pPr>
-      <w:r>
-        <w:rPr>
-          <w:rFonts w:ascii="Courier" w:hAnsi="Courier"/>
-          <w:szCs w:val="24"/>
-        </w:rPr>
-        <w:t>b0=7 # P=0.5</w:t>
-      </w:r>
-      <w:r>
-        <w:rPr>
-          <w:rFonts w:ascii="Courier" w:hAnsi="Courier"/>
-          <w:szCs w:val="24"/>
-        </w:rPr>
-        <w:tab/>
-      </w:r>
-    </w:p>
-    <w:p>
-      <w:pPr>
-        <w:pStyle w:val="NoSpacing"/>
-        <w:rPr>
-          <w:rFonts w:ascii="Courier" w:hAnsi="Courier"/>
-          <w:szCs w:val="24"/>
-        </w:rPr>
-      </w:pPr>
-      <w:r>
-        <w:rPr>
-          <w:rFonts w:ascii="Courier" w:hAnsi="Courier"/>
-          <w:szCs w:val="24"/>
-        </w:rPr>
-        <w:t>b1&lt;-</w:t>
-      </w:r>
-      <w:proofErr w:type="spellStart"/>
-      <w:proofErr w:type="gramStart"/>
-      <w:r>
-        <w:rPr>
-          <w:rFonts w:ascii="Courier" w:hAnsi="Courier"/>
-          <w:szCs w:val="24"/>
-        </w:rPr>
-        <w:t>uniroot</w:t>
-      </w:r>
-      <w:proofErr w:type="spellEnd"/>
-      <w:r>
-        <w:rPr>
-          <w:rFonts w:ascii="Courier" w:hAnsi="Courier"/>
-          <w:szCs w:val="24"/>
-        </w:rPr>
-        <w:t>(</w:t>
-      </w:r>
-      <w:proofErr w:type="spellStart"/>
-      <w:proofErr w:type="gramEnd"/>
-      <w:r>
-        <w:rPr>
-          <w:rFonts w:ascii="Courier" w:hAnsi="Courier"/>
-          <w:szCs w:val="24"/>
-        </w:rPr>
-        <w:t>fn</w:t>
-      </w:r>
-      <w:proofErr w:type="spellEnd"/>
-      <w:r>
-        <w:rPr>
-          <w:rFonts w:ascii="Courier" w:hAnsi="Courier"/>
-          <w:szCs w:val="24"/>
-        </w:rPr>
-        <w:t>, b0=b0,high=9,lower=0, upper=20)$root</w:t>
-      </w:r>
-    </w:p>
-    <w:p>
-      <w:pPr>
-        <w:pStyle w:val="NoSpacing"/>
-        <w:rPr>
-          <w:rFonts w:ascii="Courier" w:hAnsi="Courier"/>
-          <w:szCs w:val="24"/>
-        </w:rPr>
-      </w:pPr>
-      <w:r>
-        <w:rPr>
-          <w:rFonts w:ascii="Courier" w:hAnsi="Courier"/>
-          <w:szCs w:val="24"/>
-        </w:rPr>
-        <w:t>p&lt;-1</w:t>
-      </w:r>
-      <w:proofErr w:type="gramStart"/>
-      <w:r>
-        <w:rPr>
-          <w:rFonts w:ascii="Courier" w:hAnsi="Courier"/>
-          <w:szCs w:val="24"/>
-        </w:rPr>
-        <w:t>/(</w:t>
-      </w:r>
-      <w:proofErr w:type="gramEnd"/>
-      <w:r>
-        <w:rPr>
-          <w:rFonts w:ascii="Courier" w:hAnsi="Courier"/>
-          <w:szCs w:val="24"/>
-        </w:rPr>
-        <w:t>1+exp(-b1*(yr-b0)))</w:t>
-      </w:r>
-    </w:p>
-    <w:p>
-      <w:pPr>
-        <w:pStyle w:val="NoSpacing"/>
-        <w:rPr>
-          <w:rFonts w:ascii="Courier" w:hAnsi="Courier"/>
-          <w:szCs w:val="24"/>
-        </w:rPr>
-      </w:pPr>
-      <w:proofErr w:type="gramStart"/>
-      <w:r>
-        <w:rPr>
-          <w:rFonts w:ascii="Courier" w:hAnsi="Courier"/>
-          <w:szCs w:val="24"/>
-        </w:rPr>
-        <w:t>plot(</w:t>
-      </w:r>
-      <w:proofErr w:type="spellStart"/>
-      <w:proofErr w:type="gramEnd"/>
-      <w:r>
-        <w:rPr>
-          <w:rFonts w:ascii="Courier" w:hAnsi="Courier"/>
-          <w:szCs w:val="24"/>
-        </w:rPr>
-        <w:t>yr,p,type</w:t>
-      </w:r>
-      <w:proofErr w:type="spellEnd"/>
-      <w:r>
-        <w:rPr>
-          <w:rFonts w:ascii="Courier" w:hAnsi="Courier"/>
-          <w:szCs w:val="24"/>
-        </w:rPr>
-        <w:t>='l')</w:t>
-      </w:r>
-    </w:p>
-    <w:p>
-      <w:pPr>
-        <w:pStyle w:val="NoSpacing"/>
-        <w:rPr>
-          <w:rFonts w:ascii="Courier" w:hAnsi="Courier"/>
-          <w:szCs w:val="24"/>
-        </w:rPr>
-      </w:pPr>
-    </w:p>
-    <w:p>
-      <w:pPr>
-        <w:pStyle w:val="NoSpacing"/>
-        <w:rPr>
-          <w:rFonts w:ascii="Courier" w:hAnsi="Courier"/>
-          <w:szCs w:val="24"/>
-        </w:rPr>
-      </w:pPr>
-      <w:r>
-        <w:rPr>
-          <w:rFonts w:ascii="Courier" w:hAnsi="Courier"/>
-          <w:szCs w:val="24"/>
-        </w:rPr>
-        <w:t>Age=9</w:t>
-      </w:r>
-    </w:p>
-    <w:p>
-      <w:pPr>
-        <w:pStyle w:val="NoSpacing"/>
-        <w:rPr>
-          <w:rFonts w:ascii="Courier" w:hAnsi="Courier"/>
-          <w:szCs w:val="24"/>
-        </w:rPr>
-      </w:pPr>
-      <w:r>
-        <w:rPr>
-          <w:rFonts w:ascii="Courier" w:hAnsi="Courier"/>
-          <w:szCs w:val="24"/>
-        </w:rPr>
-        <w:t>b0=7</w:t>
-      </w:r>
-    </w:p>
-    <w:p>
-      <w:pPr>
-        <w:pStyle w:val="NoSpacing"/>
-        <w:rPr>
-          <w:rFonts w:ascii="Courier" w:hAnsi="Courier"/>
-          <w:szCs w:val="24"/>
-        </w:rPr>
-        <w:sectPr>
-          <w:pgSz w:w="12240" w:h="15840"/>
-          <w:pgMar w:top="1440" w:right="1440" w:bottom="1440" w:left="1440" w:header="720" w:footer="720" w:gutter="0"/>
-          <w:lnNumType w:countBy="1" w:restart="continuous"/>
-          <w:cols w:space="720"/>
-          <w:docGrid w:linePitch="360"/>
-        </w:sectPr>
-      </w:pPr>
-      <w:r>
-        <w:rPr>
-          <w:rFonts w:ascii="Courier" w:hAnsi="Courier"/>
-          <w:szCs w:val="24"/>
-        </w:rPr>
-        <w:t xml:space="preserve">k= </w:t>
-      </w:r>
-      <w:proofErr w:type="gramStart"/>
-      <w:r>
-        <w:rPr>
-          <w:rFonts w:ascii="Courier" w:hAnsi="Courier"/>
-          <w:szCs w:val="24"/>
-        </w:rPr>
-        <w:t>log(</w:t>
-      </w:r>
-      <w:proofErr w:type="gramEnd"/>
-      <w:r>
-        <w:rPr>
-          <w:rFonts w:ascii="Courier" w:hAnsi="Courier"/>
-          <w:szCs w:val="24"/>
-        </w:rPr>
-        <w:t xml:space="preserve">99)/(Age-b0)# solve for K given </w:t>
-      </w:r>
-      <w:proofErr w:type="spellStart"/>
-      <w:r>
-        <w:rPr>
-          <w:rFonts w:ascii="Courier" w:hAnsi="Courier"/>
-          <w:szCs w:val="24"/>
-        </w:rPr>
-        <w:t>mid point</w:t>
-      </w:r>
-      <w:proofErr w:type="spellEnd"/>
-      <w:r>
-        <w:rPr>
-          <w:rFonts w:ascii="Courier" w:hAnsi="Courier"/>
-          <w:szCs w:val="24"/>
-        </w:rPr>
-        <w:t xml:space="preserve"> and age at 99%</w:t>
-      </w:r>
-    </w:p>
-    <w:p>
-      <w:pPr>
-        <w:pStyle w:val="NoSpacing"/>
-        <w:rPr>
-          <w:szCs w:val="24"/>
-        </w:rPr>
-      </w:pPr>
+      <w:bookmarkStart w:id="0" w:name="_GoBack"/>
+      <w:bookmarkEnd w:id="0"/>
       <w:r>
         <w:rPr>
           <w:szCs w:val="24"/>
@@ -7392,6 +6729,7 @@
   <w:style w:type="character" w:default="1" w:styleId="DefaultParagraphFont">
     <w:name w:val="Default Paragraph Font"/>
     <w:uiPriority w:val="1"/>
+    <w:semiHidden/>
     <w:unhideWhenUsed/>
   </w:style>
   <w:style w:type="table" w:default="1" w:styleId="TableNormal">
@@ -8120,6 +7458,7 @@
   <w:style w:type="character" w:default="1" w:styleId="DefaultParagraphFont">
     <w:name w:val="Default Paragraph Font"/>
     <w:uiPriority w:val="1"/>
+    <w:semiHidden/>
     <w:unhideWhenUsed/>
   </w:style>
   <w:style w:type="table" w:default="1" w:styleId="TableNormal">
@@ -8875,7 +8214,7 @@
 </file>
 
 <file path=customXml/itemProps1.xml><?xml version="1.0" encoding="utf-8"?>
-<ds:datastoreItem xmlns:ds="http://schemas.openxmlformats.org/officeDocument/2006/customXml" ds:itemID="{7DD5D9FA-F100-4755-BC30-37576789496F}">
+<ds:datastoreItem xmlns:ds="http://schemas.openxmlformats.org/officeDocument/2006/customXml" ds:itemID="{035C1D6A-12E0-4179-8443-4978F9CF5281}">
   <ds:schemaRefs>
     <ds:schemaRef ds:uri="http://schemas.openxmlformats.org/officeDocument/2006/bibliography"/>
   </ds:schemaRefs>

</xml_diff>